<commit_message>
Finished chapter 11 cheat sheet and added example
</commit_message>
<xml_diff>
--- a/Chapter 11/Chapter_11_Cheat_Sheet.docx
+++ b/Chapter 11/Chapter_11_Cheat_Sheet.docx
@@ -20,30 +20,1131 @@
       </w:r>
       <w:proofErr w:type="gramEnd"/>
     </w:p>
+    <w:sdt>
+      <w:sdtPr>
+        <w:id w:val="126682627"/>
+        <w:docPartObj>
+          <w:docPartGallery w:val="Table of Contents"/>
+          <w:docPartUnique/>
+        </w:docPartObj>
+      </w:sdtPr>
+      <w:sdtEndPr>
+        <w:rPr>
+          <w:rFonts w:asciiTheme="minorHAnsi" w:eastAsiaTheme="minorHAnsi" w:hAnsiTheme="minorHAnsi" w:cstheme="minorBidi"/>
+          <w:b/>
+          <w:bCs/>
+          <w:noProof/>
+          <w:color w:val="auto"/>
+          <w:sz w:val="22"/>
+          <w:szCs w:val="22"/>
+        </w:rPr>
+      </w:sdtEndPr>
+      <w:sdtContent>
+        <w:p>
+          <w:pPr>
+            <w:pStyle w:val="TOCHeading"/>
+          </w:pPr>
+          <w:r>
+            <w:t>Contents</w:t>
+          </w:r>
+        </w:p>
+        <w:p>
+          <w:pPr>
+            <w:pStyle w:val="TOC1"/>
+            <w:tabs>
+              <w:tab w:val="right" w:leader="dot" w:pos="9350"/>
+            </w:tabs>
+            <w:rPr>
+              <w:noProof/>
+            </w:rPr>
+          </w:pPr>
+          <w:r>
+            <w:fldChar w:fldCharType="begin"/>
+          </w:r>
+          <w:r>
+            <w:instrText xml:space="preserve"> TOC \o "1-3" \h \z \u </w:instrText>
+          </w:r>
+          <w:r>
+            <w:fldChar w:fldCharType="separate"/>
+          </w:r>
+          <w:hyperlink w:anchor="_Toc453403542" w:history="1">
+            <w:r>
+              <w:rPr>
+                <w:rStyle w:val="Hyperlink"/>
+                <w:noProof/>
+              </w:rPr>
+              <w:t>Video Tags!!!</w:t>
+            </w:r>
+            <w:r>
+              <w:rPr>
+                <w:noProof/>
+                <w:webHidden/>
+              </w:rPr>
+              <w:tab/>
+            </w:r>
+            <w:r>
+              <w:rPr>
+                <w:noProof/>
+                <w:webHidden/>
+              </w:rPr>
+              <w:fldChar w:fldCharType="begin"/>
+            </w:r>
+            <w:r>
+              <w:rPr>
+                <w:noProof/>
+                <w:webHidden/>
+              </w:rPr>
+              <w:instrText xml:space="preserve"> PAGEREF _Toc453403542 \h </w:instrText>
+            </w:r>
+            <w:r>
+              <w:rPr>
+                <w:noProof/>
+                <w:webHidden/>
+              </w:rPr>
+            </w:r>
+            <w:r>
+              <w:rPr>
+                <w:noProof/>
+                <w:webHidden/>
+              </w:rPr>
+              <w:fldChar w:fldCharType="separate"/>
+            </w:r>
+            <w:r>
+              <w:rPr>
+                <w:noProof/>
+                <w:webHidden/>
+              </w:rPr>
+              <w:t>1</w:t>
+            </w:r>
+            <w:r>
+              <w:rPr>
+                <w:noProof/>
+                <w:webHidden/>
+              </w:rPr>
+              <w:fldChar w:fldCharType="end"/>
+            </w:r>
+          </w:hyperlink>
+        </w:p>
+        <w:p>
+          <w:pPr>
+            <w:pStyle w:val="TOC2"/>
+            <w:tabs>
+              <w:tab w:val="right" w:leader="dot" w:pos="9350"/>
+            </w:tabs>
+            <w:rPr>
+              <w:noProof/>
+            </w:rPr>
+          </w:pPr>
+          <w:hyperlink w:anchor="_Toc453403543" w:history="1">
+            <w:r>
+              <w:rPr>
+                <w:rStyle w:val="Hyperlink"/>
+                <w:noProof/>
+              </w:rPr>
+              <w:t>Popular video formats</w:t>
+            </w:r>
+            <w:r>
+              <w:rPr>
+                <w:noProof/>
+                <w:webHidden/>
+              </w:rPr>
+              <w:tab/>
+            </w:r>
+            <w:r>
+              <w:rPr>
+                <w:noProof/>
+                <w:webHidden/>
+              </w:rPr>
+              <w:fldChar w:fldCharType="begin"/>
+            </w:r>
+            <w:r>
+              <w:rPr>
+                <w:noProof/>
+                <w:webHidden/>
+              </w:rPr>
+              <w:instrText xml:space="preserve"> PAGEREF _Toc453403543 \h </w:instrText>
+            </w:r>
+            <w:r>
+              <w:rPr>
+                <w:noProof/>
+                <w:webHidden/>
+              </w:rPr>
+            </w:r>
+            <w:r>
+              <w:rPr>
+                <w:noProof/>
+                <w:webHidden/>
+              </w:rPr>
+              <w:fldChar w:fldCharType="separate"/>
+            </w:r>
+            <w:r>
+              <w:rPr>
+                <w:noProof/>
+                <w:webHidden/>
+              </w:rPr>
+              <w:t>1</w:t>
+            </w:r>
+            <w:r>
+              <w:rPr>
+                <w:noProof/>
+                <w:webHidden/>
+              </w:rPr>
+              <w:fldChar w:fldCharType="end"/>
+            </w:r>
+          </w:hyperlink>
+        </w:p>
+        <w:p>
+          <w:pPr>
+            <w:pStyle w:val="TOC2"/>
+            <w:tabs>
+              <w:tab w:val="right" w:leader="dot" w:pos="9350"/>
+            </w:tabs>
+            <w:rPr>
+              <w:noProof/>
+            </w:rPr>
+          </w:pPr>
+          <w:hyperlink w:anchor="_Toc453403544" w:history="1">
+            <w:r>
+              <w:rPr>
+                <w:rStyle w:val="Hyperlink"/>
+                <w:noProof/>
+              </w:rPr>
+              <w:t>The Video Tag</w:t>
+            </w:r>
+            <w:r>
+              <w:rPr>
+                <w:noProof/>
+                <w:webHidden/>
+              </w:rPr>
+              <w:tab/>
+            </w:r>
+            <w:r>
+              <w:rPr>
+                <w:noProof/>
+                <w:webHidden/>
+              </w:rPr>
+              <w:fldChar w:fldCharType="begin"/>
+            </w:r>
+            <w:r>
+              <w:rPr>
+                <w:noProof/>
+                <w:webHidden/>
+              </w:rPr>
+              <w:instrText xml:space="preserve"> PAGEREF _Toc453403544 \h </w:instrText>
+            </w:r>
+            <w:r>
+              <w:rPr>
+                <w:noProof/>
+                <w:webHidden/>
+              </w:rPr>
+            </w:r>
+            <w:r>
+              <w:rPr>
+                <w:noProof/>
+                <w:webHidden/>
+              </w:rPr>
+              <w:fldChar w:fldCharType="separate"/>
+            </w:r>
+            <w:r>
+              <w:rPr>
+                <w:noProof/>
+                <w:webHidden/>
+              </w:rPr>
+              <w:t>1</w:t>
+            </w:r>
+            <w:r>
+              <w:rPr>
+                <w:noProof/>
+                <w:webHidden/>
+              </w:rPr>
+              <w:fldChar w:fldCharType="end"/>
+            </w:r>
+          </w:hyperlink>
+        </w:p>
+        <w:p>
+          <w:pPr>
+            <w:pStyle w:val="TOC2"/>
+            <w:tabs>
+              <w:tab w:val="right" w:leader="dot" w:pos="9350"/>
+            </w:tabs>
+            <w:rPr>
+              <w:noProof/>
+            </w:rPr>
+          </w:pPr>
+          <w:hyperlink w:anchor="_Toc453403545" w:history="1">
+            <w:r>
+              <w:rPr>
+                <w:rStyle w:val="Hyperlink"/>
+                <w:noProof/>
+              </w:rPr>
+              <w:t>Video Tag Attributes</w:t>
+            </w:r>
+            <w:r>
+              <w:rPr>
+                <w:noProof/>
+                <w:webHidden/>
+              </w:rPr>
+              <w:tab/>
+            </w:r>
+            <w:r>
+              <w:rPr>
+                <w:noProof/>
+                <w:webHidden/>
+              </w:rPr>
+              <w:fldChar w:fldCharType="begin"/>
+            </w:r>
+            <w:r>
+              <w:rPr>
+                <w:noProof/>
+                <w:webHidden/>
+              </w:rPr>
+              <w:instrText xml:space="preserve"> PAGEREF _Toc453403545 \h </w:instrText>
+            </w:r>
+            <w:r>
+              <w:rPr>
+                <w:noProof/>
+                <w:webHidden/>
+              </w:rPr>
+            </w:r>
+            <w:r>
+              <w:rPr>
+                <w:noProof/>
+                <w:webHidden/>
+              </w:rPr>
+              <w:fldChar w:fldCharType="separate"/>
+            </w:r>
+            <w:r>
+              <w:rPr>
+                <w:noProof/>
+                <w:webHidden/>
+              </w:rPr>
+              <w:t>2</w:t>
+            </w:r>
+            <w:r>
+              <w:rPr>
+                <w:noProof/>
+                <w:webHidden/>
+              </w:rPr>
+              <w:fldChar w:fldCharType="end"/>
+            </w:r>
+          </w:hyperlink>
+        </w:p>
+        <w:p>
+          <w:pPr>
+            <w:pStyle w:val="TOC2"/>
+            <w:tabs>
+              <w:tab w:val="right" w:leader="dot" w:pos="9350"/>
+            </w:tabs>
+            <w:rPr>
+              <w:noProof/>
+            </w:rPr>
+          </w:pPr>
+          <w:hyperlink w:anchor="_Toc453403546" w:history="1">
+            <w:r>
+              <w:rPr>
+                <w:rStyle w:val="Hyperlink"/>
+                <w:noProof/>
+              </w:rPr>
+              <w:t>So you want to add subtitles</w:t>
+            </w:r>
+            <w:r>
+              <w:rPr>
+                <w:noProof/>
+                <w:webHidden/>
+              </w:rPr>
+              <w:tab/>
+            </w:r>
+            <w:r>
+              <w:rPr>
+                <w:noProof/>
+                <w:webHidden/>
+              </w:rPr>
+              <w:fldChar w:fldCharType="begin"/>
+            </w:r>
+            <w:r>
+              <w:rPr>
+                <w:noProof/>
+                <w:webHidden/>
+              </w:rPr>
+              <w:instrText xml:space="preserve"> PAGEREF _Toc453403546 \h </w:instrText>
+            </w:r>
+            <w:r>
+              <w:rPr>
+                <w:noProof/>
+                <w:webHidden/>
+              </w:rPr>
+            </w:r>
+            <w:r>
+              <w:rPr>
+                <w:noProof/>
+                <w:webHidden/>
+              </w:rPr>
+              <w:fldChar w:fldCharType="separate"/>
+            </w:r>
+            <w:r>
+              <w:rPr>
+                <w:noProof/>
+                <w:webHidden/>
+              </w:rPr>
+              <w:t>2</w:t>
+            </w:r>
+            <w:r>
+              <w:rPr>
+                <w:noProof/>
+                <w:webHidden/>
+              </w:rPr>
+              <w:fldChar w:fldCharType="end"/>
+            </w:r>
+          </w:hyperlink>
+        </w:p>
+        <w:p>
+          <w:pPr>
+            <w:pStyle w:val="TOC2"/>
+            <w:tabs>
+              <w:tab w:val="right" w:leader="dot" w:pos="9350"/>
+            </w:tabs>
+            <w:rPr>
+              <w:noProof/>
+            </w:rPr>
+          </w:pPr>
+          <w:hyperlink w:anchor="_Toc453403547" w:history="1">
+            <w:r>
+              <w:rPr>
+                <w:rStyle w:val="Hyperlink"/>
+                <w:noProof/>
+              </w:rPr>
+              <w:t>Best Practice</w:t>
+            </w:r>
+            <w:r>
+              <w:rPr>
+                <w:noProof/>
+                <w:webHidden/>
+              </w:rPr>
+              <w:tab/>
+            </w:r>
+            <w:r>
+              <w:rPr>
+                <w:noProof/>
+                <w:webHidden/>
+              </w:rPr>
+              <w:fldChar w:fldCharType="begin"/>
+            </w:r>
+            <w:r>
+              <w:rPr>
+                <w:noProof/>
+                <w:webHidden/>
+              </w:rPr>
+              <w:instrText xml:space="preserve"> PAGEREF _Toc453403547 \h </w:instrText>
+            </w:r>
+            <w:r>
+              <w:rPr>
+                <w:noProof/>
+                <w:webHidden/>
+              </w:rPr>
+            </w:r>
+            <w:r>
+              <w:rPr>
+                <w:noProof/>
+                <w:webHidden/>
+              </w:rPr>
+              <w:fldChar w:fldCharType="separate"/>
+            </w:r>
+            <w:r>
+              <w:rPr>
+                <w:noProof/>
+                <w:webHidden/>
+              </w:rPr>
+              <w:t>3</w:t>
+            </w:r>
+            <w:r>
+              <w:rPr>
+                <w:noProof/>
+                <w:webHidden/>
+              </w:rPr>
+              <w:fldChar w:fldCharType="end"/>
+            </w:r>
+          </w:hyperlink>
+        </w:p>
+        <w:p>
+          <w:pPr>
+            <w:pStyle w:val="TOC1"/>
+            <w:tabs>
+              <w:tab w:val="right" w:leader="dot" w:pos="9350"/>
+            </w:tabs>
+            <w:rPr>
+              <w:noProof/>
+            </w:rPr>
+          </w:pPr>
+          <w:hyperlink w:anchor="_Toc453403548" w:history="1">
+            <w:r>
+              <w:rPr>
+                <w:rStyle w:val="Hyperlink"/>
+                <w:noProof/>
+              </w:rPr>
+              <w:t>Audio Tags!!!!!</w:t>
+            </w:r>
+            <w:r>
+              <w:rPr>
+                <w:noProof/>
+                <w:webHidden/>
+              </w:rPr>
+              <w:tab/>
+            </w:r>
+            <w:r>
+              <w:rPr>
+                <w:noProof/>
+                <w:webHidden/>
+              </w:rPr>
+              <w:fldChar w:fldCharType="begin"/>
+            </w:r>
+            <w:r>
+              <w:rPr>
+                <w:noProof/>
+                <w:webHidden/>
+              </w:rPr>
+              <w:instrText xml:space="preserve"> PAGEREF _Toc453403548 \h </w:instrText>
+            </w:r>
+            <w:r>
+              <w:rPr>
+                <w:noProof/>
+                <w:webHidden/>
+              </w:rPr>
+            </w:r>
+            <w:r>
+              <w:rPr>
+                <w:noProof/>
+                <w:webHidden/>
+              </w:rPr>
+              <w:fldChar w:fldCharType="separate"/>
+            </w:r>
+            <w:r>
+              <w:rPr>
+                <w:noProof/>
+                <w:webHidden/>
+              </w:rPr>
+              <w:t>3</w:t>
+            </w:r>
+            <w:r>
+              <w:rPr>
+                <w:noProof/>
+                <w:webHidden/>
+              </w:rPr>
+              <w:fldChar w:fldCharType="end"/>
+            </w:r>
+          </w:hyperlink>
+        </w:p>
+        <w:p>
+          <w:pPr>
+            <w:pStyle w:val="TOC2"/>
+            <w:tabs>
+              <w:tab w:val="right" w:leader="dot" w:pos="9350"/>
+            </w:tabs>
+            <w:rPr>
+              <w:noProof/>
+            </w:rPr>
+          </w:pPr>
+          <w:hyperlink w:anchor="_Toc453403549" w:history="1">
+            <w:r>
+              <w:rPr>
+                <w:rStyle w:val="Hyperlink"/>
+                <w:noProof/>
+              </w:rPr>
+              <w:t>Popular Audio Formats</w:t>
+            </w:r>
+            <w:r>
+              <w:rPr>
+                <w:noProof/>
+                <w:webHidden/>
+              </w:rPr>
+              <w:tab/>
+            </w:r>
+            <w:r>
+              <w:rPr>
+                <w:noProof/>
+                <w:webHidden/>
+              </w:rPr>
+              <w:fldChar w:fldCharType="begin"/>
+            </w:r>
+            <w:r>
+              <w:rPr>
+                <w:noProof/>
+                <w:webHidden/>
+              </w:rPr>
+              <w:instrText xml:space="preserve"> PAGEREF _Toc453403549 \h </w:instrText>
+            </w:r>
+            <w:r>
+              <w:rPr>
+                <w:noProof/>
+                <w:webHidden/>
+              </w:rPr>
+            </w:r>
+            <w:r>
+              <w:rPr>
+                <w:noProof/>
+                <w:webHidden/>
+              </w:rPr>
+              <w:fldChar w:fldCharType="separate"/>
+            </w:r>
+            <w:r>
+              <w:rPr>
+                <w:noProof/>
+                <w:webHidden/>
+              </w:rPr>
+              <w:t>3</w:t>
+            </w:r>
+            <w:r>
+              <w:rPr>
+                <w:noProof/>
+                <w:webHidden/>
+              </w:rPr>
+              <w:fldChar w:fldCharType="end"/>
+            </w:r>
+          </w:hyperlink>
+        </w:p>
+        <w:p>
+          <w:pPr>
+            <w:pStyle w:val="TOC2"/>
+            <w:tabs>
+              <w:tab w:val="right" w:leader="dot" w:pos="9350"/>
+            </w:tabs>
+            <w:rPr>
+              <w:noProof/>
+            </w:rPr>
+          </w:pPr>
+          <w:hyperlink w:anchor="_Toc453403550" w:history="1">
+            <w:r>
+              <w:rPr>
+                <w:rStyle w:val="Hyperlink"/>
+                <w:noProof/>
+              </w:rPr>
+              <w:t>The Audio Tag</w:t>
+            </w:r>
+            <w:r>
+              <w:rPr>
+                <w:noProof/>
+                <w:webHidden/>
+              </w:rPr>
+              <w:tab/>
+            </w:r>
+            <w:r>
+              <w:rPr>
+                <w:noProof/>
+                <w:webHidden/>
+              </w:rPr>
+              <w:fldChar w:fldCharType="begin"/>
+            </w:r>
+            <w:r>
+              <w:rPr>
+                <w:noProof/>
+                <w:webHidden/>
+              </w:rPr>
+              <w:instrText xml:space="preserve"> PAGEREF _Toc453403550 \h </w:instrText>
+            </w:r>
+            <w:r>
+              <w:rPr>
+                <w:noProof/>
+                <w:webHidden/>
+              </w:rPr>
+            </w:r>
+            <w:r>
+              <w:rPr>
+                <w:noProof/>
+                <w:webHidden/>
+              </w:rPr>
+              <w:fldChar w:fldCharType="separate"/>
+            </w:r>
+            <w:r>
+              <w:rPr>
+                <w:noProof/>
+                <w:webHidden/>
+              </w:rPr>
+              <w:t>4</w:t>
+            </w:r>
+            <w:r>
+              <w:rPr>
+                <w:noProof/>
+                <w:webHidden/>
+              </w:rPr>
+              <w:fldChar w:fldCharType="end"/>
+            </w:r>
+          </w:hyperlink>
+        </w:p>
+        <w:p>
+          <w:pPr>
+            <w:pStyle w:val="TOC2"/>
+            <w:tabs>
+              <w:tab w:val="right" w:leader="dot" w:pos="9350"/>
+            </w:tabs>
+            <w:rPr>
+              <w:noProof/>
+            </w:rPr>
+          </w:pPr>
+          <w:hyperlink w:anchor="_Toc453403551" w:history="1">
+            <w:r>
+              <w:rPr>
+                <w:rStyle w:val="Hyperlink"/>
+                <w:noProof/>
+              </w:rPr>
+              <w:t>Audio Tag Attributes</w:t>
+            </w:r>
+            <w:r>
+              <w:rPr>
+                <w:noProof/>
+                <w:webHidden/>
+              </w:rPr>
+              <w:tab/>
+            </w:r>
+            <w:r>
+              <w:rPr>
+                <w:noProof/>
+                <w:webHidden/>
+              </w:rPr>
+              <w:fldChar w:fldCharType="begin"/>
+            </w:r>
+            <w:r>
+              <w:rPr>
+                <w:noProof/>
+                <w:webHidden/>
+              </w:rPr>
+              <w:instrText xml:space="preserve"> PAGEREF _Toc453403551 \h </w:instrText>
+            </w:r>
+            <w:r>
+              <w:rPr>
+                <w:noProof/>
+                <w:webHidden/>
+              </w:rPr>
+            </w:r>
+            <w:r>
+              <w:rPr>
+                <w:noProof/>
+                <w:webHidden/>
+              </w:rPr>
+              <w:fldChar w:fldCharType="separate"/>
+            </w:r>
+            <w:r>
+              <w:rPr>
+                <w:noProof/>
+                <w:webHidden/>
+              </w:rPr>
+              <w:t>4</w:t>
+            </w:r>
+            <w:r>
+              <w:rPr>
+                <w:noProof/>
+                <w:webHidden/>
+              </w:rPr>
+              <w:fldChar w:fldCharType="end"/>
+            </w:r>
+          </w:hyperlink>
+        </w:p>
+        <w:p>
+          <w:pPr>
+            <w:pStyle w:val="TOC2"/>
+            <w:tabs>
+              <w:tab w:val="right" w:leader="dot" w:pos="9350"/>
+            </w:tabs>
+            <w:rPr>
+              <w:noProof/>
+            </w:rPr>
+          </w:pPr>
+          <w:hyperlink w:anchor="_Toc453403552" w:history="1">
+            <w:r>
+              <w:rPr>
+                <w:rStyle w:val="Hyperlink"/>
+                <w:noProof/>
+              </w:rPr>
+              <w:t>Best Practice</w:t>
+            </w:r>
+            <w:r>
+              <w:rPr>
+                <w:noProof/>
+                <w:webHidden/>
+              </w:rPr>
+              <w:tab/>
+            </w:r>
+            <w:r>
+              <w:rPr>
+                <w:noProof/>
+                <w:webHidden/>
+              </w:rPr>
+              <w:fldChar w:fldCharType="begin"/>
+            </w:r>
+            <w:r>
+              <w:rPr>
+                <w:noProof/>
+                <w:webHidden/>
+              </w:rPr>
+              <w:instrText xml:space="preserve"> PAGEREF _Toc453403552 \h </w:instrText>
+            </w:r>
+            <w:r>
+              <w:rPr>
+                <w:noProof/>
+                <w:webHidden/>
+              </w:rPr>
+            </w:r>
+            <w:r>
+              <w:rPr>
+                <w:noProof/>
+                <w:webHidden/>
+              </w:rPr>
+              <w:fldChar w:fldCharType="separate"/>
+            </w:r>
+            <w:r>
+              <w:rPr>
+                <w:noProof/>
+                <w:webHidden/>
+              </w:rPr>
+              <w:t>4</w:t>
+            </w:r>
+            <w:r>
+              <w:rPr>
+                <w:noProof/>
+                <w:webHidden/>
+              </w:rPr>
+              <w:fldChar w:fldCharType="end"/>
+            </w:r>
+          </w:hyperlink>
+        </w:p>
+        <w:p>
+          <w:pPr>
+            <w:pStyle w:val="TOC1"/>
+            <w:tabs>
+              <w:tab w:val="right" w:leader="dot" w:pos="9350"/>
+            </w:tabs>
+            <w:rPr>
+              <w:noProof/>
+            </w:rPr>
+          </w:pPr>
+          <w:hyperlink w:anchor="_Toc453403553" w:history="1">
+            <w:r>
+              <w:rPr>
+                <w:rStyle w:val="Hyperlink"/>
+                <w:noProof/>
+              </w:rPr>
+              <w:t>The HTMLMediaElement</w:t>
+            </w:r>
+            <w:r>
+              <w:rPr>
+                <w:noProof/>
+                <w:webHidden/>
+              </w:rPr>
+              <w:tab/>
+            </w:r>
+            <w:r>
+              <w:rPr>
+                <w:noProof/>
+                <w:webHidden/>
+              </w:rPr>
+              <w:fldChar w:fldCharType="begin"/>
+            </w:r>
+            <w:r>
+              <w:rPr>
+                <w:noProof/>
+                <w:webHidden/>
+              </w:rPr>
+              <w:instrText xml:space="preserve"> PAGEREF _Toc453403553 \h </w:instrText>
+            </w:r>
+            <w:r>
+              <w:rPr>
+                <w:noProof/>
+                <w:webHidden/>
+              </w:rPr>
+            </w:r>
+            <w:r>
+              <w:rPr>
+                <w:noProof/>
+                <w:webHidden/>
+              </w:rPr>
+              <w:fldChar w:fldCharType="separate"/>
+            </w:r>
+            <w:r>
+              <w:rPr>
+                <w:noProof/>
+                <w:webHidden/>
+              </w:rPr>
+              <w:t>5</w:t>
+            </w:r>
+            <w:r>
+              <w:rPr>
+                <w:noProof/>
+                <w:webHidden/>
+              </w:rPr>
+              <w:fldChar w:fldCharType="end"/>
+            </w:r>
+          </w:hyperlink>
+        </w:p>
+        <w:p>
+          <w:pPr>
+            <w:pStyle w:val="TOC2"/>
+            <w:tabs>
+              <w:tab w:val="right" w:leader="dot" w:pos="9350"/>
+            </w:tabs>
+            <w:rPr>
+              <w:noProof/>
+            </w:rPr>
+          </w:pPr>
+          <w:hyperlink w:anchor="_Toc453403554" w:history="1">
+            <w:r>
+              <w:rPr>
+                <w:rStyle w:val="Hyperlink"/>
+                <w:noProof/>
+              </w:rPr>
+              <w:t>HTMLMediaElement Functions</w:t>
+            </w:r>
+            <w:r>
+              <w:rPr>
+                <w:noProof/>
+                <w:webHidden/>
+              </w:rPr>
+              <w:tab/>
+            </w:r>
+            <w:r>
+              <w:rPr>
+                <w:noProof/>
+                <w:webHidden/>
+              </w:rPr>
+              <w:fldChar w:fldCharType="begin"/>
+            </w:r>
+            <w:r>
+              <w:rPr>
+                <w:noProof/>
+                <w:webHidden/>
+              </w:rPr>
+              <w:instrText xml:space="preserve"> PAGEREF _Toc453403554 \h </w:instrText>
+            </w:r>
+            <w:r>
+              <w:rPr>
+                <w:noProof/>
+                <w:webHidden/>
+              </w:rPr>
+            </w:r>
+            <w:r>
+              <w:rPr>
+                <w:noProof/>
+                <w:webHidden/>
+              </w:rPr>
+              <w:fldChar w:fldCharType="separate"/>
+            </w:r>
+            <w:r>
+              <w:rPr>
+                <w:noProof/>
+                <w:webHidden/>
+              </w:rPr>
+              <w:t>5</w:t>
+            </w:r>
+            <w:r>
+              <w:rPr>
+                <w:noProof/>
+                <w:webHidden/>
+              </w:rPr>
+              <w:fldChar w:fldCharType="end"/>
+            </w:r>
+          </w:hyperlink>
+        </w:p>
+        <w:p>
+          <w:pPr>
+            <w:pStyle w:val="TOC2"/>
+            <w:tabs>
+              <w:tab w:val="right" w:leader="dot" w:pos="9350"/>
+            </w:tabs>
+            <w:rPr>
+              <w:noProof/>
+            </w:rPr>
+          </w:pPr>
+          <w:hyperlink w:anchor="_Toc453403555" w:history="1">
+            <w:r>
+              <w:rPr>
+                <w:rStyle w:val="Hyperlink"/>
+                <w:noProof/>
+              </w:rPr>
+              <w:t>HTMLMediaElement Properties</w:t>
+            </w:r>
+            <w:r>
+              <w:rPr>
+                <w:noProof/>
+                <w:webHidden/>
+              </w:rPr>
+              <w:tab/>
+            </w:r>
+            <w:r>
+              <w:rPr>
+                <w:noProof/>
+                <w:webHidden/>
+              </w:rPr>
+              <w:fldChar w:fldCharType="begin"/>
+            </w:r>
+            <w:r>
+              <w:rPr>
+                <w:noProof/>
+                <w:webHidden/>
+              </w:rPr>
+              <w:instrText xml:space="preserve"> PAGEREF _Toc453403555 \h </w:instrText>
+            </w:r>
+            <w:r>
+              <w:rPr>
+                <w:noProof/>
+                <w:webHidden/>
+              </w:rPr>
+            </w:r>
+            <w:r>
+              <w:rPr>
+                <w:noProof/>
+                <w:webHidden/>
+              </w:rPr>
+              <w:fldChar w:fldCharType="separate"/>
+            </w:r>
+            <w:r>
+              <w:rPr>
+                <w:noProof/>
+                <w:webHidden/>
+              </w:rPr>
+              <w:t>6</w:t>
+            </w:r>
+            <w:r>
+              <w:rPr>
+                <w:noProof/>
+                <w:webHidden/>
+              </w:rPr>
+              <w:fldChar w:fldCharType="end"/>
+            </w:r>
+          </w:hyperlink>
+        </w:p>
+        <w:p>
+          <w:pPr>
+            <w:pStyle w:val="TOC2"/>
+            <w:tabs>
+              <w:tab w:val="right" w:leader="dot" w:pos="9350"/>
+            </w:tabs>
+            <w:rPr>
+              <w:noProof/>
+            </w:rPr>
+          </w:pPr>
+          <w:hyperlink w:anchor="_Toc453403556" w:history="1">
+            <w:r>
+              <w:rPr>
+                <w:rStyle w:val="Hyperlink"/>
+                <w:noProof/>
+              </w:rPr>
+              <w:t>HTMLMediaElement Events</w:t>
+            </w:r>
+            <w:r>
+              <w:rPr>
+                <w:noProof/>
+                <w:webHidden/>
+              </w:rPr>
+              <w:tab/>
+            </w:r>
+            <w:r>
+              <w:rPr>
+                <w:noProof/>
+                <w:webHidden/>
+              </w:rPr>
+              <w:fldChar w:fldCharType="begin"/>
+            </w:r>
+            <w:r>
+              <w:rPr>
+                <w:noProof/>
+                <w:webHidden/>
+              </w:rPr>
+              <w:instrText xml:space="preserve"> PAGEREF _Toc453403556 \h </w:instrText>
+            </w:r>
+            <w:r>
+              <w:rPr>
+                <w:noProof/>
+                <w:webHidden/>
+              </w:rPr>
+            </w:r>
+            <w:r>
+              <w:rPr>
+                <w:noProof/>
+                <w:webHidden/>
+              </w:rPr>
+              <w:fldChar w:fldCharType="separate"/>
+            </w:r>
+            <w:r>
+              <w:rPr>
+                <w:noProof/>
+                <w:webHidden/>
+              </w:rPr>
+              <w:t>8</w:t>
+            </w:r>
+            <w:r>
+              <w:rPr>
+                <w:noProof/>
+                <w:webHidden/>
+              </w:rPr>
+              <w:fldChar w:fldCharType="end"/>
+            </w:r>
+          </w:hyperlink>
+        </w:p>
+        <w:p>
+          <w:r>
+            <w:rPr>
+              <w:b/>
+              <w:bCs/>
+              <w:noProof/>
+            </w:rPr>
+            <w:fldChar w:fldCharType="end"/>
+          </w:r>
+        </w:p>
+      </w:sdtContent>
+    </w:sdt>
+    <w:p>
+      <w:bookmarkStart w:id="0" w:name="_GoBack"/>
+      <w:bookmarkEnd w:id="0"/>
+    </w:p>
     <w:p>
       <w:pPr>
         <w:pStyle w:val="Heading1"/>
       </w:pPr>
+      <w:bookmarkStart w:id="1" w:name="_Toc453403542"/>
       <w:r>
         <w:t>Video Tags!!!</w:t>
       </w:r>
-    </w:p>
-    <w:p>
-      <w:r>
-        <w:t>If you were unaware, these are great thing!  They make your life much easier!!  So much easier that I’d say that your life becomes 10x easier!!  No more flash or shockwave or any other garbage frameworks that forced us to write code to display videos.  Who does that?  Not us, anymore!!  We write HTML5 code now!!!  And this is how!</w:t>
+      <w:bookmarkEnd w:id="1"/>
+    </w:p>
+    <w:p>
+      <w:r>
+        <w:t>If you were unaware, these are great thing</w:t>
+      </w:r>
+      <w:r>
+        <w:t>s</w:t>
+      </w:r>
+      <w:r>
+        <w:t>!  They make your life much easier!!  So much easier that I’d say that your life becomes 10x easier!!  No more flash or shockwave or any other garbage frameworks that forced us to write code to display videos.  Who does that?  Not us, anymore!!  We write HTML5 code now!!!  And this is how!</w:t>
       </w:r>
     </w:p>
     <w:p>
       <w:pPr>
         <w:pStyle w:val="Heading2"/>
       </w:pPr>
+      <w:bookmarkStart w:id="2" w:name="_Toc453403543"/>
       <w:r>
         <w:t>Popular video formats</w:t>
       </w:r>
-    </w:p>
-    <w:p>
-      <w:r>
-        <w:t>There are formats that were the quarterback and prom queen of videos.  They reign supreme as the most accepted of their kind.  Everyone likes them or is at least forced (on some level) to like them.  Anyway, here they are, you should probably know them too!</w:t>
+      <w:bookmarkEnd w:id="2"/>
+    </w:p>
+    <w:p>
+      <w:r>
+        <w:t xml:space="preserve">There are formats that </w:t>
+      </w:r>
+      <w:r>
+        <w:t>are</w:t>
+      </w:r>
+      <w:r>
+        <w:t xml:space="preserve"> the quarterback</w:t>
+      </w:r>
+      <w:r>
+        <w:t>s</w:t>
+      </w:r>
+      <w:r>
+        <w:t xml:space="preserve"> and prom queen</w:t>
+      </w:r>
+      <w:r>
+        <w:t>s</w:t>
+      </w:r>
+      <w:r>
+        <w:t xml:space="preserve"> of videos.  They reign supreme as the most accepted of their kind.  Everyone likes them or is at least forced (on some level) to like them.  Anyway, here they are, you should probably know them too!</w:t>
       </w:r>
     </w:p>
     <w:p>
@@ -125,9 +1226,12 @@
       <w:pPr>
         <w:pStyle w:val="Heading2"/>
       </w:pPr>
-      <w:r>
+      <w:bookmarkStart w:id="3" w:name="_Toc453403544"/>
+      <w:r>
+        <w:lastRenderedPageBreak/>
         <w:t>The Video Tag</w:t>
       </w:r>
+      <w:bookmarkEnd w:id="3"/>
     </w:p>
     <w:p>
       <w:r>
@@ -136,17 +1240,37 @@
     </w:p>
     <w:p>
       <w:r>
-        <w:t>Yeah, whatever.  You were probably expecting a lot from this section after that into.  Well sorry all you get is a link.  If you click the link, you might get more of what you were expecting…………</w:t>
+        <w:t>Yeah, whatever.  You were probably expecting a lot from this section after that int</w:t>
+      </w:r>
+      <w:r>
+        <w:t>r</w:t>
+      </w:r>
+      <w:r>
+        <w:t>o.  Well sorry all you get is a link.  If you click the link, you might get more of what you were expecting…………</w:t>
+      </w:r>
+    </w:p>
+    <w:p>
+      <w:hyperlink r:id="rId6" w:history="1">
+        <w:r>
+          <w:rPr>
+            <w:rStyle w:val="Hyperlink"/>
+          </w:rPr>
+          <w:t>http://www.w3schools.com/html/tryit.asp?filename=tryhtml5_video</w:t>
+        </w:r>
+      </w:hyperlink>
+      <w:r>
+        <w:t xml:space="preserve"> </w:t>
       </w:r>
     </w:p>
     <w:p>
       <w:pPr>
         <w:pStyle w:val="Heading2"/>
       </w:pPr>
-      <w:r>
-        <w:lastRenderedPageBreak/>
+      <w:bookmarkStart w:id="4" w:name="_Toc453403545"/>
+      <w:r>
         <w:t>Video Tag Attributes</w:t>
       </w:r>
+      <w:bookmarkEnd w:id="4"/>
     </w:p>
     <w:p>
       <w:r>
@@ -169,7 +1293,7 @@
                     <pic:cNvPicPr/>
                   </pic:nvPicPr>
                   <pic:blipFill>
-                    <a:blip r:embed="rId5"/>
+                    <a:blip r:embed="rId7"/>
                     <a:stretch>
                       <a:fillRect/>
                     </a:stretch>
@@ -194,9 +1318,11 @@
       <w:pPr>
         <w:pStyle w:val="Heading2"/>
       </w:pPr>
+      <w:bookmarkStart w:id="5" w:name="_Toc453403546"/>
       <w:r>
         <w:t>So you want to add subtitles</w:t>
       </w:r>
+      <w:bookmarkEnd w:id="5"/>
     </w:p>
     <w:p>
       <w:r>
@@ -301,6 +1427,7 @@
         <w:rPr>
           <w:noProof/>
         </w:rPr>
+        <w:lastRenderedPageBreak/>
         <w:drawing>
           <wp:inline distT="0" distB="0" distL="0" distR="0" wp14:anchorId="463E9D11" wp14:editId="5F56CDF9">
             <wp:extent cx="2057400" cy="1209675"/>
@@ -317,7 +1444,7 @@
                     <pic:cNvPicPr/>
                   </pic:nvPicPr>
                   <pic:blipFill>
-                    <a:blip r:embed="rId6"/>
+                    <a:blip r:embed="rId8"/>
                     <a:stretch>
                       <a:fillRect/>
                     </a:stretch>
@@ -337,16 +1464,71 @@
           </wp:inline>
         </w:drawing>
       </w:r>
-      <w:bookmarkStart w:id="0" w:name="_GoBack"/>
-      <w:bookmarkEnd w:id="0"/>
+    </w:p>
+    <w:p>
+      <w:r>
+        <w:t xml:space="preserve">Here is an example of how you reference a </w:t>
+      </w:r>
+      <w:proofErr w:type="spellStart"/>
+      <w:r>
+        <w:t>WebVTT</w:t>
+      </w:r>
+      <w:proofErr w:type="spellEnd"/>
+      <w:r>
+        <w:t xml:space="preserve"> file in your video tag.</w:t>
+      </w:r>
+    </w:p>
+    <w:p>
+      <w:r>
+        <w:rPr>
+          <w:noProof/>
+        </w:rPr>
+        <w:drawing>
+          <wp:inline distT="0" distB="0" distL="0" distR="0" wp14:anchorId="66C99C5A" wp14:editId="379CA70B">
+            <wp:extent cx="5943600" cy="1215390"/>
+            <wp:effectExtent l="0" t="0" r="0" b="3810"/>
+            <wp:docPr id="5" name="Picture 5"/>
+            <wp:cNvGraphicFramePr>
+              <a:graphicFrameLocks xmlns:a="http://schemas.openxmlformats.org/drawingml/2006/main" noChangeAspect="1"/>
+            </wp:cNvGraphicFramePr>
+            <a:graphic xmlns:a="http://schemas.openxmlformats.org/drawingml/2006/main">
+              <a:graphicData uri="http://schemas.openxmlformats.org/drawingml/2006/picture">
+                <pic:pic xmlns:pic="http://schemas.openxmlformats.org/drawingml/2006/picture">
+                  <pic:nvPicPr>
+                    <pic:cNvPr id="1" name=""/>
+                    <pic:cNvPicPr/>
+                  </pic:nvPicPr>
+                  <pic:blipFill>
+                    <a:blip r:embed="rId9"/>
+                    <a:stretch>
+                      <a:fillRect/>
+                    </a:stretch>
+                  </pic:blipFill>
+                  <pic:spPr>
+                    <a:xfrm>
+                      <a:off x="0" y="0"/>
+                      <a:ext cx="5943600" cy="1215390"/>
+                    </a:xfrm>
+                    <a:prstGeom prst="rect">
+                      <a:avLst/>
+                    </a:prstGeom>
+                  </pic:spPr>
+                </pic:pic>
+              </a:graphicData>
+            </a:graphic>
+          </wp:inline>
+        </w:drawing>
+      </w:r>
     </w:p>
     <w:p>
       <w:pPr>
         <w:pStyle w:val="Heading2"/>
       </w:pPr>
+      <w:bookmarkStart w:id="6" w:name="_Toc453403547"/>
       <w:r>
         <w:t>Best Practice</w:t>
       </w:r>
+      <w:bookmarkEnd w:id="6"/>
     </w:p>
     <w:p>
       <w:pPr>
@@ -368,7 +1550,6 @@
         <w:rPr>
           <w:noProof/>
         </w:rPr>
-        <w:lastRenderedPageBreak/>
         <w:drawing>
           <wp:inline distT="0" distB="0" distL="0" distR="0" wp14:anchorId="43D3242D" wp14:editId="5ACC8033">
             <wp:extent cx="5429250" cy="876300"/>
@@ -385,7 +1566,7 @@
                     <pic:cNvPicPr/>
                   </pic:nvPicPr>
                   <pic:blipFill>
-                    <a:blip r:embed="rId7"/>
+                    <a:blip r:embed="rId10"/>
                     <a:stretch>
                       <a:fillRect/>
                     </a:stretch>
@@ -428,6 +1609,66 @@
       <w:proofErr w:type="spellEnd"/>
       <w:r>
         <w:t xml:space="preserve"> file.  If it can’t, then it will try to play the .mp4 file.</w:t>
+      </w:r>
+    </w:p>
+    <w:p>
+      <w:pPr>
+        <w:pStyle w:val="ListParagraph"/>
+        <w:numPr>
+          <w:ilvl w:val="0"/>
+          <w:numId w:val="2"/>
+        </w:numPr>
+      </w:pPr>
+      <w:r>
+        <w:t>Include a Mime type and Codec in the source attribute.</w:t>
+      </w:r>
+      <w:r>
+        <w:t xml:space="preserve">  This helps the browser determine what is required to play the video.</w:t>
+      </w:r>
+    </w:p>
+    <w:p>
+      <w:pPr>
+        <w:pStyle w:val="ListParagraph"/>
+      </w:pPr>
+      <w:r>
+        <w:rPr>
+          <w:noProof/>
+        </w:rPr>
+        <w:drawing>
+          <wp:inline distT="0" distB="0" distL="0" distR="0" wp14:anchorId="0CF51E8B" wp14:editId="65DD9AFB">
+            <wp:extent cx="5467350" cy="200025"/>
+            <wp:effectExtent l="0" t="0" r="0" b="9525"/>
+            <wp:docPr id="11" name="Picture 11"/>
+            <wp:cNvGraphicFramePr>
+              <a:graphicFrameLocks xmlns:a="http://schemas.openxmlformats.org/drawingml/2006/main" noChangeAspect="1"/>
+            </wp:cNvGraphicFramePr>
+            <a:graphic xmlns:a="http://schemas.openxmlformats.org/drawingml/2006/main">
+              <a:graphicData uri="http://schemas.openxmlformats.org/drawingml/2006/picture">
+                <pic:pic xmlns:pic="http://schemas.openxmlformats.org/drawingml/2006/picture">
+                  <pic:nvPicPr>
+                    <pic:cNvPr id="1" name=""/>
+                    <pic:cNvPicPr/>
+                  </pic:nvPicPr>
+                  <pic:blipFill>
+                    <a:blip r:embed="rId11"/>
+                    <a:stretch>
+                      <a:fillRect/>
+                    </a:stretch>
+                  </pic:blipFill>
+                  <pic:spPr>
+                    <a:xfrm>
+                      <a:off x="0" y="0"/>
+                      <a:ext cx="5467350" cy="200025"/>
+                    </a:xfrm>
+                    <a:prstGeom prst="rect">
+                      <a:avLst/>
+                    </a:prstGeom>
+                  </pic:spPr>
+                </pic:pic>
+              </a:graphicData>
+            </a:graphic>
+          </wp:inline>
+        </w:drawing>
       </w:r>
     </w:p>
     <w:p>
@@ -466,7 +1707,7 @@
                     <pic:cNvPicPr/>
                   </pic:nvPicPr>
                   <pic:blipFill>
-                    <a:blip r:embed="rId8"/>
+                    <a:blip r:embed="rId12"/>
                     <a:stretch>
                       <a:fillRect/>
                     </a:stretch>
@@ -489,12 +1730,319 @@
     </w:p>
     <w:p>
       <w:pPr>
+        <w:pStyle w:val="Heading1"/>
+      </w:pPr>
+      <w:bookmarkStart w:id="7" w:name="_Toc453403548"/>
+      <w:r>
+        <w:t>Audio Tags!!!!!</w:t>
+      </w:r>
+      <w:bookmarkEnd w:id="7"/>
+    </w:p>
+    <w:p>
+      <w:r>
+        <w:t>I bet you thought that the video element was cool!  Well, your right!  It is quite awesome! But is it as awesome as the audio element?!?!?  Only continuing to read further will allow you to find out!!  So what are you waiting for???  Push forward and discover a whole new world of sound on the web with the audio element!!!!</w:t>
+      </w:r>
+    </w:p>
+    <w:p>
+      <w:pPr>
+        <w:pStyle w:val="Heading2"/>
+      </w:pPr>
+      <w:bookmarkStart w:id="8" w:name="_Toc453403549"/>
+      <w:r>
+        <w:lastRenderedPageBreak/>
+        <w:t>Popular Audio Formats</w:t>
+      </w:r>
+      <w:bookmarkEnd w:id="8"/>
+    </w:p>
+    <w:p>
+      <w:r>
+        <w:t>People have trouble deciding what the best of anything is...  So there’s going to be a bunch of popular audio formats...  I know, I know...  It’s troubling to think that people can’t decide on something so simple</w:t>
+      </w:r>
+      <w:proofErr w:type="gramStart"/>
+      <w:r>
+        <w:t>..</w:t>
+      </w:r>
+      <w:proofErr w:type="gramEnd"/>
+      <w:r>
+        <w:t xml:space="preserve">  Well maybe it’s not so simple!!  Did you ever consider that??!?1 You did?!?1 Well, okay then.  These are the most popular audio formats.</w:t>
+      </w:r>
+    </w:p>
+    <w:p>
+      <w:pPr>
+        <w:rPr>
+          <w:b/>
+        </w:rPr>
+      </w:pPr>
+      <w:r>
+        <w:rPr>
+          <w:noProof/>
+        </w:rPr>
+        <w:drawing>
+          <wp:inline distT="0" distB="0" distL="0" distR="0" wp14:anchorId="06C37637" wp14:editId="2705DA1B">
+            <wp:extent cx="5943600" cy="3131820"/>
+            <wp:effectExtent l="0" t="0" r="0" b="0"/>
+            <wp:docPr id="6" name="Picture 6"/>
+            <wp:cNvGraphicFramePr>
+              <a:graphicFrameLocks xmlns:a="http://schemas.openxmlformats.org/drawingml/2006/main" noChangeAspect="1"/>
+            </wp:cNvGraphicFramePr>
+            <a:graphic xmlns:a="http://schemas.openxmlformats.org/drawingml/2006/main">
+              <a:graphicData uri="http://schemas.openxmlformats.org/drawingml/2006/picture">
+                <pic:pic xmlns:pic="http://schemas.openxmlformats.org/drawingml/2006/picture">
+                  <pic:nvPicPr>
+                    <pic:cNvPr id="1" name=""/>
+                    <pic:cNvPicPr/>
+                  </pic:nvPicPr>
+                  <pic:blipFill>
+                    <a:blip r:embed="rId13"/>
+                    <a:stretch>
+                      <a:fillRect/>
+                    </a:stretch>
+                  </pic:blipFill>
+                  <pic:spPr>
+                    <a:xfrm>
+                      <a:off x="0" y="0"/>
+                      <a:ext cx="5943600" cy="3131820"/>
+                    </a:xfrm>
+                    <a:prstGeom prst="rect">
+                      <a:avLst/>
+                    </a:prstGeom>
+                  </pic:spPr>
+                </pic:pic>
+              </a:graphicData>
+            </a:graphic>
+          </wp:inline>
+        </w:drawing>
+      </w:r>
+    </w:p>
+    <w:p>
+      <w:pPr>
+        <w:pStyle w:val="Heading2"/>
+      </w:pPr>
+      <w:bookmarkStart w:id="9" w:name="_Toc453403550"/>
+      <w:r>
+        <w:t>The Audio Tag</w:t>
+      </w:r>
+      <w:bookmarkEnd w:id="9"/>
+    </w:p>
+    <w:p>
+      <w:r>
+        <w:t>Yup, it’s pretty magical.  Take a look at this link to see the implementation!</w:t>
+      </w:r>
+    </w:p>
+    <w:p>
+      <w:hyperlink r:id="rId14" w:history="1">
+        <w:r>
+          <w:rPr>
+            <w:rStyle w:val="Hyperlink"/>
+          </w:rPr>
+          <w:t>http://www.w3schools.com/tags/tryit.asp?filename=tryhtml5_audio</w:t>
+        </w:r>
+      </w:hyperlink>
+      <w:r>
+        <w:t xml:space="preserve"> </w:t>
+      </w:r>
+    </w:p>
+    <w:p>
+      <w:pPr>
+        <w:pStyle w:val="Heading2"/>
+      </w:pPr>
+      <w:bookmarkStart w:id="10" w:name="_Toc453403551"/>
+      <w:r>
+        <w:t>Audio Tag Attributes</w:t>
+      </w:r>
+      <w:bookmarkEnd w:id="10"/>
+    </w:p>
+    <w:p>
+      <w:r>
+        <w:rPr>
+          <w:noProof/>
+        </w:rPr>
+        <w:drawing>
+          <wp:inline distT="0" distB="0" distL="0" distR="0" wp14:anchorId="21EF384E" wp14:editId="782826FE">
+            <wp:extent cx="5943600" cy="1062355"/>
+            <wp:effectExtent l="0" t="0" r="0" b="4445"/>
+            <wp:docPr id="13" name="Picture 13"/>
+            <wp:cNvGraphicFramePr>
+              <a:graphicFrameLocks xmlns:a="http://schemas.openxmlformats.org/drawingml/2006/main" noChangeAspect="1"/>
+            </wp:cNvGraphicFramePr>
+            <a:graphic xmlns:a="http://schemas.openxmlformats.org/drawingml/2006/main">
+              <a:graphicData uri="http://schemas.openxmlformats.org/drawingml/2006/picture">
+                <pic:pic xmlns:pic="http://schemas.openxmlformats.org/drawingml/2006/picture">
+                  <pic:nvPicPr>
+                    <pic:cNvPr id="1" name=""/>
+                    <pic:cNvPicPr/>
+                  </pic:nvPicPr>
+                  <pic:blipFill>
+                    <a:blip r:embed="rId15"/>
+                    <a:stretch>
+                      <a:fillRect/>
+                    </a:stretch>
+                  </pic:blipFill>
+                  <pic:spPr>
+                    <a:xfrm>
+                      <a:off x="0" y="0"/>
+                      <a:ext cx="5943600" cy="1062355"/>
+                    </a:xfrm>
+                    <a:prstGeom prst="rect">
+                      <a:avLst/>
+                    </a:prstGeom>
+                  </pic:spPr>
+                </pic:pic>
+              </a:graphicData>
+            </a:graphic>
+          </wp:inline>
+        </w:drawing>
+      </w:r>
+    </w:p>
+    <w:p>
+      <w:r>
+        <w:rPr>
+          <w:noProof/>
+        </w:rPr>
+        <w:drawing>
+          <wp:inline distT="0" distB="0" distL="0" distR="0" wp14:anchorId="42BEE2E3" wp14:editId="179F9FDF">
+            <wp:extent cx="5943600" cy="1133475"/>
+            <wp:effectExtent l="0" t="0" r="0" b="9525"/>
+            <wp:docPr id="14" name="Picture 14"/>
+            <wp:cNvGraphicFramePr>
+              <a:graphicFrameLocks xmlns:a="http://schemas.openxmlformats.org/drawingml/2006/main" noChangeAspect="1"/>
+            </wp:cNvGraphicFramePr>
+            <a:graphic xmlns:a="http://schemas.openxmlformats.org/drawingml/2006/main">
+              <a:graphicData uri="http://schemas.openxmlformats.org/drawingml/2006/picture">
+                <pic:pic xmlns:pic="http://schemas.openxmlformats.org/drawingml/2006/picture">
+                  <pic:nvPicPr>
+                    <pic:cNvPr id="1" name=""/>
+                    <pic:cNvPicPr/>
+                  </pic:nvPicPr>
+                  <pic:blipFill>
+                    <a:blip r:embed="rId16"/>
+                    <a:stretch>
+                      <a:fillRect/>
+                    </a:stretch>
+                  </pic:blipFill>
+                  <pic:spPr>
+                    <a:xfrm>
+                      <a:off x="0" y="0"/>
+                      <a:ext cx="5943600" cy="1133475"/>
+                    </a:xfrm>
+                    <a:prstGeom prst="rect">
+                      <a:avLst/>
+                    </a:prstGeom>
+                  </pic:spPr>
+                </pic:pic>
+              </a:graphicData>
+            </a:graphic>
+          </wp:inline>
+        </w:drawing>
+      </w:r>
+    </w:p>
+    <w:p>
+      <w:pPr>
+        <w:pStyle w:val="Heading2"/>
+      </w:pPr>
+      <w:bookmarkStart w:id="11" w:name="_Toc453403552"/>
+      <w:r>
+        <w:lastRenderedPageBreak/>
+        <w:t>Best Practice</w:t>
+      </w:r>
+      <w:bookmarkEnd w:id="11"/>
+    </w:p>
+    <w:p>
+      <w:pPr>
         <w:pStyle w:val="ListParagraph"/>
         <w:numPr>
           <w:ilvl w:val="0"/>
           <w:numId w:val="2"/>
         </w:numPr>
       </w:pPr>
+      <w:r>
+        <w:t xml:space="preserve">Provide the same </w:t>
+      </w:r>
+      <w:r>
+        <w:t>audio</w:t>
+      </w:r>
+      <w:r>
+        <w:t xml:space="preserve"> in different </w:t>
+      </w:r>
+      <w:r>
+        <w:t>audio</w:t>
+      </w:r>
+      <w:r>
+        <w:t xml:space="preserve"> formats.  You can do this by specifying multiple sources.  The browser will decide which to play by checking to see if they are supported in the order the source is specified.</w:t>
+      </w:r>
+    </w:p>
+    <w:p>
+      <w:pPr>
+        <w:pStyle w:val="ListParagraph"/>
+      </w:pPr>
+      <w:r>
+        <w:rPr>
+          <w:noProof/>
+        </w:rPr>
+        <w:drawing>
+          <wp:inline distT="0" distB="0" distL="0" distR="0" wp14:anchorId="70FDF67D" wp14:editId="21671807">
+            <wp:extent cx="5924550" cy="1019175"/>
+            <wp:effectExtent l="0" t="0" r="0" b="9525"/>
+            <wp:docPr id="9" name="Picture 9"/>
+            <wp:cNvGraphicFramePr>
+              <a:graphicFrameLocks xmlns:a="http://schemas.openxmlformats.org/drawingml/2006/main" noChangeAspect="1"/>
+            </wp:cNvGraphicFramePr>
+            <a:graphic xmlns:a="http://schemas.openxmlformats.org/drawingml/2006/main">
+              <a:graphicData uri="http://schemas.openxmlformats.org/drawingml/2006/picture">
+                <pic:pic xmlns:pic="http://schemas.openxmlformats.org/drawingml/2006/picture">
+                  <pic:nvPicPr>
+                    <pic:cNvPr id="1" name=""/>
+                    <pic:cNvPicPr/>
+                  </pic:nvPicPr>
+                  <pic:blipFill>
+                    <a:blip r:embed="rId17"/>
+                    <a:stretch>
+                      <a:fillRect/>
+                    </a:stretch>
+                  </pic:blipFill>
+                  <pic:spPr>
+                    <a:xfrm>
+                      <a:off x="0" y="0"/>
+                      <a:ext cx="5924550" cy="1019175"/>
+                    </a:xfrm>
+                    <a:prstGeom prst="rect">
+                      <a:avLst/>
+                    </a:prstGeom>
+                  </pic:spPr>
+                </pic:pic>
+              </a:graphicData>
+            </a:graphic>
+          </wp:inline>
+        </w:drawing>
+      </w:r>
+    </w:p>
+    <w:p>
+      <w:pPr>
+        <w:pStyle w:val="ListParagraph"/>
+      </w:pPr>
+      <w:r>
+        <w:t>In the example above, the browser will see if it can play .</w:t>
+      </w:r>
+      <w:proofErr w:type="spellStart"/>
+      <w:r>
+        <w:t>oga</w:t>
+      </w:r>
+      <w:proofErr w:type="spellEnd"/>
+      <w:r>
+        <w:t>.  If it can’t, then it will</w:t>
+      </w:r>
+      <w:r>
+        <w:t xml:space="preserve"> proceed to try to play the .wav</w:t>
+      </w:r>
+      <w:r>
+        <w:t xml:space="preserve"> file.  If it can’t, t</w:t>
+      </w:r>
+      <w:r>
+        <w:t>hen it will try to play the .mp3</w:t>
+      </w:r>
+      <w:r>
+        <w:t xml:space="preserve"> file.</w:t>
+      </w:r>
     </w:p>
     <w:p>
       <w:pPr>
@@ -504,8 +2052,495 @@
           <w:numId w:val="2"/>
         </w:numPr>
       </w:pPr>
-    </w:p>
-    <w:p/>
+      <w:r>
+        <w:t>Include a mime type and codec to play the audio file.  This helps the browser determine what file to play based on the codecs it has installed.</w:t>
+      </w:r>
+    </w:p>
+    <w:p>
+      <w:pPr>
+        <w:pStyle w:val="ListParagraph"/>
+      </w:pPr>
+      <w:r>
+        <w:rPr>
+          <w:noProof/>
+        </w:rPr>
+        <w:drawing>
+          <wp:inline distT="0" distB="0" distL="0" distR="0" wp14:anchorId="4E9BF492" wp14:editId="04853B1C">
+            <wp:extent cx="5591175" cy="171450"/>
+            <wp:effectExtent l="0" t="0" r="9525" b="0"/>
+            <wp:docPr id="12" name="Picture 12"/>
+            <wp:cNvGraphicFramePr>
+              <a:graphicFrameLocks xmlns:a="http://schemas.openxmlformats.org/drawingml/2006/main" noChangeAspect="1"/>
+            </wp:cNvGraphicFramePr>
+            <a:graphic xmlns:a="http://schemas.openxmlformats.org/drawingml/2006/main">
+              <a:graphicData uri="http://schemas.openxmlformats.org/drawingml/2006/picture">
+                <pic:pic xmlns:pic="http://schemas.openxmlformats.org/drawingml/2006/picture">
+                  <pic:nvPicPr>
+                    <pic:cNvPr id="1" name=""/>
+                    <pic:cNvPicPr/>
+                  </pic:nvPicPr>
+                  <pic:blipFill>
+                    <a:blip r:embed="rId18"/>
+                    <a:stretch>
+                      <a:fillRect/>
+                    </a:stretch>
+                  </pic:blipFill>
+                  <pic:spPr>
+                    <a:xfrm>
+                      <a:off x="0" y="0"/>
+                      <a:ext cx="5591175" cy="171450"/>
+                    </a:xfrm>
+                    <a:prstGeom prst="rect">
+                      <a:avLst/>
+                    </a:prstGeom>
+                  </pic:spPr>
+                </pic:pic>
+              </a:graphicData>
+            </a:graphic>
+          </wp:inline>
+        </w:drawing>
+      </w:r>
+    </w:p>
+    <w:p>
+      <w:pPr>
+        <w:pStyle w:val="ListParagraph"/>
+        <w:numPr>
+          <w:ilvl w:val="0"/>
+          <w:numId w:val="2"/>
+        </w:numPr>
+      </w:pPr>
+      <w:r>
+        <w:t>Provide a default message to the user if their browser doesn’t support HTML5.</w:t>
+      </w:r>
+    </w:p>
+    <w:p>
+      <w:pPr>
+        <w:pStyle w:val="ListParagraph"/>
+      </w:pPr>
+      <w:r>
+        <w:rPr>
+          <w:noProof/>
+        </w:rPr>
+        <w:drawing>
+          <wp:inline distT="0" distB="0" distL="0" distR="0" wp14:anchorId="3900B131" wp14:editId="3F3C611B">
+            <wp:extent cx="3590925" cy="847725"/>
+            <wp:effectExtent l="0" t="0" r="9525" b="9525"/>
+            <wp:docPr id="10" name="Picture 10"/>
+            <wp:cNvGraphicFramePr>
+              <a:graphicFrameLocks xmlns:a="http://schemas.openxmlformats.org/drawingml/2006/main" noChangeAspect="1"/>
+            </wp:cNvGraphicFramePr>
+            <a:graphic xmlns:a="http://schemas.openxmlformats.org/drawingml/2006/main">
+              <a:graphicData uri="http://schemas.openxmlformats.org/drawingml/2006/picture">
+                <pic:pic xmlns:pic="http://schemas.openxmlformats.org/drawingml/2006/picture">
+                  <pic:nvPicPr>
+                    <pic:cNvPr id="1" name=""/>
+                    <pic:cNvPicPr/>
+                  </pic:nvPicPr>
+                  <pic:blipFill>
+                    <a:blip r:embed="rId19"/>
+                    <a:stretch>
+                      <a:fillRect/>
+                    </a:stretch>
+                  </pic:blipFill>
+                  <pic:spPr>
+                    <a:xfrm>
+                      <a:off x="0" y="0"/>
+                      <a:ext cx="3590925" cy="847725"/>
+                    </a:xfrm>
+                    <a:prstGeom prst="rect">
+                      <a:avLst/>
+                    </a:prstGeom>
+                  </pic:spPr>
+                </pic:pic>
+              </a:graphicData>
+            </a:graphic>
+          </wp:inline>
+        </w:drawing>
+      </w:r>
+    </w:p>
+    <w:p>
+      <w:pPr>
+        <w:pStyle w:val="Heading1"/>
+      </w:pPr>
+      <w:bookmarkStart w:id="12" w:name="_Toc453403553"/>
+      <w:r>
+        <w:t xml:space="preserve">The </w:t>
+      </w:r>
+      <w:proofErr w:type="spellStart"/>
+      <w:r>
+        <w:t>HTMLMediaElement</w:t>
+      </w:r>
+      <w:bookmarkEnd w:id="12"/>
+      <w:proofErr w:type="spellEnd"/>
+    </w:p>
+    <w:p>
+      <w:r>
+        <w:t xml:space="preserve">The first thing you need to know is that the Audio and Video tags are children of </w:t>
+      </w:r>
+      <w:proofErr w:type="spellStart"/>
+      <w:r>
+        <w:t>HTMLMediaElement</w:t>
+      </w:r>
+      <w:proofErr w:type="spellEnd"/>
+      <w:r>
+        <w:t xml:space="preserve">.  Now that you know that your world is about to change.  Because I am going to tell you now that the </w:t>
+      </w:r>
+      <w:proofErr w:type="spellStart"/>
+      <w:r>
+        <w:t>HTMLMediaElement</w:t>
+      </w:r>
+      <w:proofErr w:type="spellEnd"/>
+      <w:r>
+        <w:t xml:space="preserve"> has its own functions, its own properties and EVENTS!!  So basically you can do whatever the hell you want with video and audio using built-in functions, properties and events!!!  Pretty cool, right?  You’d be right to think so, because it is quite cool!  Anyways, here are the functions, properties and events that you can have fun with!!!</w:t>
+      </w:r>
+    </w:p>
+    <w:p>
+      <w:pPr>
+        <w:pStyle w:val="Heading2"/>
+      </w:pPr>
+      <w:bookmarkStart w:id="13" w:name="_Toc453403554"/>
+      <w:proofErr w:type="spellStart"/>
+      <w:r>
+        <w:t>HTMLMediaElement</w:t>
+      </w:r>
+      <w:proofErr w:type="spellEnd"/>
+      <w:r>
+        <w:t xml:space="preserve"> Functions</w:t>
+      </w:r>
+      <w:bookmarkEnd w:id="13"/>
+    </w:p>
+    <w:p>
+      <w:r>
+        <w:t>You can pull a video or audio element out of the DOM using JavaScript and call any of these methods on it!</w:t>
+      </w:r>
+    </w:p>
+    <w:p>
+      <w:r>
+        <w:rPr>
+          <w:noProof/>
+        </w:rPr>
+        <w:drawing>
+          <wp:inline distT="0" distB="0" distL="0" distR="0" wp14:anchorId="555D6ABA" wp14:editId="228906A5">
+            <wp:extent cx="5943600" cy="1654175"/>
+            <wp:effectExtent l="0" t="0" r="0" b="3175"/>
+            <wp:docPr id="15" name="Picture 15"/>
+            <wp:cNvGraphicFramePr>
+              <a:graphicFrameLocks xmlns:a="http://schemas.openxmlformats.org/drawingml/2006/main" noChangeAspect="1"/>
+            </wp:cNvGraphicFramePr>
+            <a:graphic xmlns:a="http://schemas.openxmlformats.org/drawingml/2006/main">
+              <a:graphicData uri="http://schemas.openxmlformats.org/drawingml/2006/picture">
+                <pic:pic xmlns:pic="http://schemas.openxmlformats.org/drawingml/2006/picture">
+                  <pic:nvPicPr>
+                    <pic:cNvPr id="1" name=""/>
+                    <pic:cNvPicPr/>
+                  </pic:nvPicPr>
+                  <pic:blipFill>
+                    <a:blip r:embed="rId20"/>
+                    <a:stretch>
+                      <a:fillRect/>
+                    </a:stretch>
+                  </pic:blipFill>
+                  <pic:spPr>
+                    <a:xfrm>
+                      <a:off x="0" y="0"/>
+                      <a:ext cx="5943600" cy="1654175"/>
+                    </a:xfrm>
+                    <a:prstGeom prst="rect">
+                      <a:avLst/>
+                    </a:prstGeom>
+                  </pic:spPr>
+                </pic:pic>
+              </a:graphicData>
+            </a:graphic>
+          </wp:inline>
+        </w:drawing>
+      </w:r>
+    </w:p>
+    <w:p>
+      <w:pPr>
+        <w:pStyle w:val="Heading2"/>
+      </w:pPr>
+      <w:bookmarkStart w:id="14" w:name="_Toc453403555"/>
+      <w:proofErr w:type="spellStart"/>
+      <w:r>
+        <w:lastRenderedPageBreak/>
+        <w:t>HTMLMediaElement</w:t>
+      </w:r>
+      <w:proofErr w:type="spellEnd"/>
+      <w:r>
+        <w:t xml:space="preserve"> Properties</w:t>
+      </w:r>
+      <w:bookmarkEnd w:id="14"/>
+    </w:p>
+    <w:p>
+      <w:r>
+        <w:rPr>
+          <w:noProof/>
+        </w:rPr>
+        <w:drawing>
+          <wp:inline distT="0" distB="0" distL="0" distR="0" wp14:anchorId="34D71EEA" wp14:editId="36ABB427">
+            <wp:extent cx="5943600" cy="1044575"/>
+            <wp:effectExtent l="0" t="0" r="0" b="3175"/>
+            <wp:docPr id="16" name="Picture 16"/>
+            <wp:cNvGraphicFramePr>
+              <a:graphicFrameLocks xmlns:a="http://schemas.openxmlformats.org/drawingml/2006/main" noChangeAspect="1"/>
+            </wp:cNvGraphicFramePr>
+            <a:graphic xmlns:a="http://schemas.openxmlformats.org/drawingml/2006/main">
+              <a:graphicData uri="http://schemas.openxmlformats.org/drawingml/2006/picture">
+                <pic:pic xmlns:pic="http://schemas.openxmlformats.org/drawingml/2006/picture">
+                  <pic:nvPicPr>
+                    <pic:cNvPr id="1" name=""/>
+                    <pic:cNvPicPr/>
+                  </pic:nvPicPr>
+                  <pic:blipFill>
+                    <a:blip r:embed="rId21"/>
+                    <a:stretch>
+                      <a:fillRect/>
+                    </a:stretch>
+                  </pic:blipFill>
+                  <pic:spPr>
+                    <a:xfrm>
+                      <a:off x="0" y="0"/>
+                      <a:ext cx="5943600" cy="1044575"/>
+                    </a:xfrm>
+                    <a:prstGeom prst="rect">
+                      <a:avLst/>
+                    </a:prstGeom>
+                  </pic:spPr>
+                </pic:pic>
+              </a:graphicData>
+            </a:graphic>
+          </wp:inline>
+        </w:drawing>
+      </w:r>
+    </w:p>
+    <w:p>
+      <w:r>
+        <w:rPr>
+          <w:noProof/>
+        </w:rPr>
+        <w:drawing>
+          <wp:inline distT="0" distB="0" distL="0" distR="0" wp14:anchorId="1BB0237C" wp14:editId="66732BB0">
+            <wp:extent cx="5943600" cy="4601210"/>
+            <wp:effectExtent l="0" t="0" r="0" b="8890"/>
+            <wp:docPr id="17" name="Picture 17"/>
+            <wp:cNvGraphicFramePr>
+              <a:graphicFrameLocks xmlns:a="http://schemas.openxmlformats.org/drawingml/2006/main" noChangeAspect="1"/>
+            </wp:cNvGraphicFramePr>
+            <a:graphic xmlns:a="http://schemas.openxmlformats.org/drawingml/2006/main">
+              <a:graphicData uri="http://schemas.openxmlformats.org/drawingml/2006/picture">
+                <pic:pic xmlns:pic="http://schemas.openxmlformats.org/drawingml/2006/picture">
+                  <pic:nvPicPr>
+                    <pic:cNvPr id="1" name=""/>
+                    <pic:cNvPicPr/>
+                  </pic:nvPicPr>
+                  <pic:blipFill>
+                    <a:blip r:embed="rId22"/>
+                    <a:stretch>
+                      <a:fillRect/>
+                    </a:stretch>
+                  </pic:blipFill>
+                  <pic:spPr>
+                    <a:xfrm>
+                      <a:off x="0" y="0"/>
+                      <a:ext cx="5943600" cy="4601210"/>
+                    </a:xfrm>
+                    <a:prstGeom prst="rect">
+                      <a:avLst/>
+                    </a:prstGeom>
+                  </pic:spPr>
+                </pic:pic>
+              </a:graphicData>
+            </a:graphic>
+          </wp:inline>
+        </w:drawing>
+      </w:r>
+    </w:p>
+    <w:p>
+      <w:r>
+        <w:rPr>
+          <w:noProof/>
+        </w:rPr>
+        <w:lastRenderedPageBreak/>
+        <w:drawing>
+          <wp:inline distT="0" distB="0" distL="0" distR="0" wp14:anchorId="77D57941" wp14:editId="5415EEC7">
+            <wp:extent cx="5943600" cy="4357370"/>
+            <wp:effectExtent l="0" t="0" r="0" b="5080"/>
+            <wp:docPr id="18" name="Picture 18"/>
+            <wp:cNvGraphicFramePr>
+              <a:graphicFrameLocks xmlns:a="http://schemas.openxmlformats.org/drawingml/2006/main" noChangeAspect="1"/>
+            </wp:cNvGraphicFramePr>
+            <a:graphic xmlns:a="http://schemas.openxmlformats.org/drawingml/2006/main">
+              <a:graphicData uri="http://schemas.openxmlformats.org/drawingml/2006/picture">
+                <pic:pic xmlns:pic="http://schemas.openxmlformats.org/drawingml/2006/picture">
+                  <pic:nvPicPr>
+                    <pic:cNvPr id="1" name=""/>
+                    <pic:cNvPicPr/>
+                  </pic:nvPicPr>
+                  <pic:blipFill>
+                    <a:blip r:embed="rId23"/>
+                    <a:stretch>
+                      <a:fillRect/>
+                    </a:stretch>
+                  </pic:blipFill>
+                  <pic:spPr>
+                    <a:xfrm>
+                      <a:off x="0" y="0"/>
+                      <a:ext cx="5943600" cy="4357370"/>
+                    </a:xfrm>
+                    <a:prstGeom prst="rect">
+                      <a:avLst/>
+                    </a:prstGeom>
+                  </pic:spPr>
+                </pic:pic>
+              </a:graphicData>
+            </a:graphic>
+          </wp:inline>
+        </w:drawing>
+      </w:r>
+    </w:p>
+    <w:p>
+      <w:r>
+        <w:rPr>
+          <w:noProof/>
+        </w:rPr>
+        <w:drawing>
+          <wp:inline distT="0" distB="0" distL="0" distR="0" wp14:anchorId="5D9D2C9F" wp14:editId="216BBC62">
+            <wp:extent cx="5943600" cy="1215390"/>
+            <wp:effectExtent l="0" t="0" r="0" b="3810"/>
+            <wp:docPr id="19" name="Picture 19"/>
+            <wp:cNvGraphicFramePr>
+              <a:graphicFrameLocks xmlns:a="http://schemas.openxmlformats.org/drawingml/2006/main" noChangeAspect="1"/>
+            </wp:cNvGraphicFramePr>
+            <a:graphic xmlns:a="http://schemas.openxmlformats.org/drawingml/2006/main">
+              <a:graphicData uri="http://schemas.openxmlformats.org/drawingml/2006/picture">
+                <pic:pic xmlns:pic="http://schemas.openxmlformats.org/drawingml/2006/picture">
+                  <pic:nvPicPr>
+                    <pic:cNvPr id="1" name=""/>
+                    <pic:cNvPicPr/>
+                  </pic:nvPicPr>
+                  <pic:blipFill>
+                    <a:blip r:embed="rId24"/>
+                    <a:stretch>
+                      <a:fillRect/>
+                    </a:stretch>
+                  </pic:blipFill>
+                  <pic:spPr>
+                    <a:xfrm>
+                      <a:off x="0" y="0"/>
+                      <a:ext cx="5943600" cy="1215390"/>
+                    </a:xfrm>
+                    <a:prstGeom prst="rect">
+                      <a:avLst/>
+                    </a:prstGeom>
+                  </pic:spPr>
+                </pic:pic>
+              </a:graphicData>
+            </a:graphic>
+          </wp:inline>
+        </w:drawing>
+      </w:r>
+    </w:p>
+    <w:p>
+      <w:pPr>
+        <w:pStyle w:val="Heading2"/>
+      </w:pPr>
+      <w:bookmarkStart w:id="15" w:name="_Toc453403556"/>
+      <w:proofErr w:type="spellStart"/>
+      <w:r>
+        <w:lastRenderedPageBreak/>
+        <w:t>HTMLMediaElement</w:t>
+      </w:r>
+      <w:proofErr w:type="spellEnd"/>
+      <w:r>
+        <w:t xml:space="preserve"> Events</w:t>
+      </w:r>
+      <w:bookmarkEnd w:id="15"/>
+    </w:p>
+    <w:p>
+      <w:r>
+        <w:rPr>
+          <w:noProof/>
+        </w:rPr>
+        <w:drawing>
+          <wp:inline distT="0" distB="0" distL="0" distR="0" wp14:anchorId="0E16F390" wp14:editId="4065F380">
+            <wp:extent cx="5943600" cy="5326380"/>
+            <wp:effectExtent l="0" t="0" r="0" b="7620"/>
+            <wp:docPr id="20" name="Picture 20"/>
+            <wp:cNvGraphicFramePr>
+              <a:graphicFrameLocks xmlns:a="http://schemas.openxmlformats.org/drawingml/2006/main" noChangeAspect="1"/>
+            </wp:cNvGraphicFramePr>
+            <a:graphic xmlns:a="http://schemas.openxmlformats.org/drawingml/2006/main">
+              <a:graphicData uri="http://schemas.openxmlformats.org/drawingml/2006/picture">
+                <pic:pic xmlns:pic="http://schemas.openxmlformats.org/drawingml/2006/picture">
+                  <pic:nvPicPr>
+                    <pic:cNvPr id="1" name=""/>
+                    <pic:cNvPicPr/>
+                  </pic:nvPicPr>
+                  <pic:blipFill>
+                    <a:blip r:embed="rId25"/>
+                    <a:stretch>
+                      <a:fillRect/>
+                    </a:stretch>
+                  </pic:blipFill>
+                  <pic:spPr>
+                    <a:xfrm>
+                      <a:off x="0" y="0"/>
+                      <a:ext cx="5943600" cy="5326380"/>
+                    </a:xfrm>
+                    <a:prstGeom prst="rect">
+                      <a:avLst/>
+                    </a:prstGeom>
+                  </pic:spPr>
+                </pic:pic>
+              </a:graphicData>
+            </a:graphic>
+          </wp:inline>
+        </w:drawing>
+      </w:r>
+    </w:p>
+    <w:p>
+      <w:r>
+        <w:rPr>
+          <w:noProof/>
+        </w:rPr>
+        <w:drawing>
+          <wp:inline distT="0" distB="0" distL="0" distR="0" wp14:anchorId="02EB1BD3" wp14:editId="3117BF25">
+            <wp:extent cx="5943600" cy="1353185"/>
+            <wp:effectExtent l="0" t="0" r="0" b="0"/>
+            <wp:docPr id="21" name="Picture 21"/>
+            <wp:cNvGraphicFramePr>
+              <a:graphicFrameLocks xmlns:a="http://schemas.openxmlformats.org/drawingml/2006/main" noChangeAspect="1"/>
+            </wp:cNvGraphicFramePr>
+            <a:graphic xmlns:a="http://schemas.openxmlformats.org/drawingml/2006/main">
+              <a:graphicData uri="http://schemas.openxmlformats.org/drawingml/2006/picture">
+                <pic:pic xmlns:pic="http://schemas.openxmlformats.org/drawingml/2006/picture">
+                  <pic:nvPicPr>
+                    <pic:cNvPr id="1" name=""/>
+                    <pic:cNvPicPr/>
+                  </pic:nvPicPr>
+                  <pic:blipFill>
+                    <a:blip r:embed="rId26"/>
+                    <a:stretch>
+                      <a:fillRect/>
+                    </a:stretch>
+                  </pic:blipFill>
+                  <pic:spPr>
+                    <a:xfrm>
+                      <a:off x="0" y="0"/>
+                      <a:ext cx="5943600" cy="1353185"/>
+                    </a:xfrm>
+                    <a:prstGeom prst="rect">
+                      <a:avLst/>
+                    </a:prstGeom>
+                  </pic:spPr>
+                </pic:pic>
+              </a:graphicData>
+            </a:graphic>
+          </wp:inline>
+        </w:drawing>
+      </w:r>
+    </w:p>
     <w:sectPr>
       <w:pgSz w:w="12240" w:h="15840"/>
       <w:pgMar w:top="1440" w:right="1440" w:bottom="1440" w:left="1440" w:header="720" w:footer="720" w:gutter="0"/>
@@ -1404,6 +3439,54 @@
       <w:contextualSpacing/>
     </w:pPr>
   </w:style>
+  <w:style w:type="character" w:styleId="Hyperlink">
+    <w:name w:val="Hyperlink"/>
+    <w:basedOn w:val="DefaultParagraphFont"/>
+    <w:uiPriority w:val="99"/>
+    <w:unhideWhenUsed/>
+    <w:rsid w:val="00486543"/>
+    <w:rPr>
+      <w:color w:val="0563C1" w:themeColor="hyperlink"/>
+      <w:u w:val="single"/>
+    </w:rPr>
+  </w:style>
+  <w:style w:type="paragraph" w:styleId="TOCHeading">
+    <w:name w:val="TOC Heading"/>
+    <w:basedOn w:val="Heading1"/>
+    <w:next w:val="Normal"/>
+    <w:uiPriority w:val="39"/>
+    <w:unhideWhenUsed/>
+    <w:qFormat/>
+    <w:rsid w:val="000B4051"/>
+    <w:pPr>
+      <w:outlineLvl w:val="9"/>
+    </w:pPr>
+  </w:style>
+  <w:style w:type="paragraph" w:styleId="TOC1">
+    <w:name w:val="toc 1"/>
+    <w:basedOn w:val="Normal"/>
+    <w:next w:val="Normal"/>
+    <w:autoRedefine/>
+    <w:uiPriority w:val="39"/>
+    <w:unhideWhenUsed/>
+    <w:rsid w:val="000B4051"/>
+    <w:pPr>
+      <w:spacing w:after="100"/>
+    </w:pPr>
+  </w:style>
+  <w:style w:type="paragraph" w:styleId="TOC2">
+    <w:name w:val="toc 2"/>
+    <w:basedOn w:val="Normal"/>
+    <w:next w:val="Normal"/>
+    <w:autoRedefine/>
+    <w:uiPriority w:val="39"/>
+    <w:unhideWhenUsed/>
+    <w:rsid w:val="000B4051"/>
+    <w:pPr>
+      <w:spacing w:after="100"/>
+      <w:ind w:left="220"/>
+    </w:pPr>
+  </w:style>
 </w:styles>
 </file>
 
@@ -1666,4 +3749,16 @@
     </a:ext>
   </a:extLst>
 </a:theme>
+</file>
+
+<file path=customXml/item1.xml><?xml version="1.0" encoding="utf-8"?>
+<b:Sources xmlns:b="http://schemas.openxmlformats.org/officeDocument/2006/bibliography" xmlns="http://schemas.openxmlformats.org/officeDocument/2006/bibliography" SelectedStyle="\APASixthEditionOfficeOnline.xsl" StyleName="APA" Version="6"/>
+</file>
+
+<file path=customXml/itemProps1.xml><?xml version="1.0" encoding="utf-8"?>
+<ds:datastoreItem xmlns:ds="http://schemas.openxmlformats.org/officeDocument/2006/customXml" ds:itemID="{E171FD30-2AA2-47F4-8B24-EFD0ABBD37FA}">
+  <ds:schemaRefs>
+    <ds:schemaRef ds:uri="http://schemas.openxmlformats.org/officeDocument/2006/bibliography"/>
+  </ds:schemaRefs>
+</ds:datastoreItem>
 </file>
</xml_diff>